<commit_message>
update progress report final document
</commit_message>
<xml_diff>
--- a/WIP/Documents/Report 3/DDL_Progress Report 3_v1.0_JP.docx
+++ b/WIP/Documents/Report 3/DDL_Progress Report 3_v1.0_JP.docx
@@ -21645,7 +21645,7 @@
                       </mc:Choice>
                       <mc:Fallback>
                         <w:pict>
-                          <v:group w14:anchorId="47776953" id="Canvas 93" o:spid="_x0000_s1026" editas="canvas" style="position:absolute;margin-left:-151.25pt;margin-top:-5.45pt;width:244.45pt;height:50.25pt;z-index:251659264" coordsize="31045,6381" o:gfxdata="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">
+                          <v:group w14:anchorId="527F3563" id="Canvas 93" o:spid="_x0000_s1026" editas="canvas" style="position:absolute;margin-left:-151.25pt;margin-top:-5.45pt;width:244.45pt;height:50.25pt;z-index:251659264" coordsize="31045,6381" o:gfxdata="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">
                             <v:shapetype id="_x0000_t75" coordsize="21600,21600" o:spt="75" o:preferrelative="t" path="m@4@5l@4@11@9@11@9@5xe" filled="f" stroked="f">
                               <v:stroke joinstyle="miter"/>
                               <v:formulas>
@@ -23935,6 +23935,7 @@
                 <w:lang w:eastAsia="ja-JP"/>
               </w:rPr>
             </w:pPr>
+            <w:bookmarkStart w:id="0" w:name="_GoBack" w:colFirst="0" w:colLast="2"/>
             <w:r>
               <w:rPr>
                 <w:rStyle w:val="shorttext"/>
@@ -24693,6 +24694,7 @@
           </w:p>
         </w:tc>
       </w:tr>
+      <w:bookmarkEnd w:id="0"/>
     </w:tbl>
     <w:p>
       <w:pPr>
@@ -24867,16 +24869,16 @@
               <w:pStyle w:val="Bang"/>
               <w:rPr>
                 <w:color w:val="0D0D0D" w:themeColor="text1" w:themeTint="F2"/>
+                <w:lang w:eastAsia="ja-JP"/>
               </w:rPr>
             </w:pPr>
-            <w:proofErr w:type="spellStart"/>
             <w:r>
               <w:rPr>
                 <w:rFonts w:hint="eastAsia"/>
+                <w:lang w:eastAsia="ja-JP"/>
               </w:rPr>
               <w:t>統合テストケース</w:t>
             </w:r>
-            <w:proofErr w:type="spellEnd"/>
             <w:r>
               <w:rPr>
                 <w:rFonts w:hint="eastAsia"/>
@@ -25054,7 +25056,6 @@
             <w:pPr>
               <w:pStyle w:val="Bang"/>
               <w:rPr>
-                <w:rFonts w:hint="eastAsia"/>
                 <w:color w:val="0D0D0D" w:themeColor="text1" w:themeTint="F2"/>
                 <w:lang w:val="vi-VN" w:eastAsia="ja-JP"/>
               </w:rPr>
@@ -25467,6 +25468,179 @@
           </w:p>
         </w:tc>
       </w:tr>
+      <w:tr>
+        <w:tc>
+          <w:tcPr>
+            <w:tcW w:w="2790" w:type="dxa"/>
+            <w:vAlign w:val="center"/>
+          </w:tcPr>
+          <w:p>
+            <w:pPr>
+              <w:pStyle w:val="Bang"/>
+            </w:pPr>
+            <w:r>
+              <w:rPr>
+                <w:rStyle w:val="shorttext"/>
+                <w:rFonts w:hint="eastAsia"/>
+              </w:rPr>
+              <w:t>レポー</w:t>
+            </w:r>
+            <w:r>
+              <w:rPr>
+                <w:rStyle w:val="shorttext"/>
+                <w:rFonts w:ascii="MS Mincho" w:hAnsi="MS Mincho" w:cs="MS Mincho"/>
+              </w:rPr>
+              <w:t>ト</w:t>
+            </w:r>
+            <w:r>
+              <w:rPr>
+                <w:rStyle w:val="shorttext"/>
+                <w:rFonts w:ascii="MS Mincho" w:hAnsi="MS Mincho" w:cs="MS Mincho" w:hint="eastAsia"/>
+              </w:rPr>
+              <w:t>4</w:t>
+            </w:r>
+          </w:p>
+        </w:tc>
+        <w:tc>
+          <w:tcPr>
+            <w:tcW w:w="2160" w:type="dxa"/>
+          </w:tcPr>
+          <w:p>
+            <w:pPr>
+              <w:pStyle w:val="Bang"/>
+              <w:rPr>
+                <w:rFonts w:hint="eastAsia"/>
+                <w:lang w:eastAsia="ja-JP"/>
+              </w:rPr>
+            </w:pPr>
+            <w:r>
+              <w:rPr>
+                <w:rFonts w:hint="eastAsia"/>
+                <w:lang w:eastAsia="ja-JP"/>
+              </w:rPr>
+              <w:t>チームメンバ</w:t>
+            </w:r>
+          </w:p>
+        </w:tc>
+        <w:tc>
+          <w:tcPr>
+            <w:tcW w:w="2070" w:type="dxa"/>
+          </w:tcPr>
+          <w:p>
+            <w:pPr>
+              <w:pStyle w:val="Bang"/>
+              <w:rPr>
+                <w:lang w:eastAsia="ja-JP"/>
+              </w:rPr>
+            </w:pPr>
+            <w:r>
+              <w:rPr>
+                <w:lang w:eastAsia="ja-JP"/>
+              </w:rPr>
+              <w:t>25-11-2015</w:t>
+            </w:r>
+          </w:p>
+        </w:tc>
+        <w:tc>
+          <w:tcPr>
+            <w:tcW w:w="2340" w:type="dxa"/>
+          </w:tcPr>
+          <w:p>
+            <w:pPr>
+              <w:pStyle w:val="Bang"/>
+              <w:rPr>
+                <w:lang w:eastAsia="ja-JP"/>
+              </w:rPr>
+            </w:pPr>
+            <w:r>
+              <w:rPr>
+                <w:lang w:eastAsia="ja-JP"/>
+              </w:rPr>
+              <w:t>25-11-2015</w:t>
+            </w:r>
+          </w:p>
+        </w:tc>
+      </w:tr>
+      <w:tr>
+        <w:tc>
+          <w:tcPr>
+            <w:tcW w:w="2790" w:type="dxa"/>
+            <w:vAlign w:val="center"/>
+          </w:tcPr>
+          <w:p>
+            <w:pPr>
+              <w:pStyle w:val="Bang"/>
+            </w:pPr>
+            <w:r>
+              <w:rPr>
+                <w:rStyle w:val="shorttext"/>
+                <w:rFonts w:hint="eastAsia"/>
+              </w:rPr>
+              <w:t>プログレスレポート</w:t>
+            </w:r>
+            <w:r>
+              <w:rPr>
+                <w:rStyle w:val="shorttext"/>
+                <w:rFonts w:hint="eastAsia"/>
+              </w:rPr>
+              <w:t>4</w:t>
+            </w:r>
+          </w:p>
+        </w:tc>
+        <w:tc>
+          <w:tcPr>
+            <w:tcW w:w="2160" w:type="dxa"/>
+          </w:tcPr>
+          <w:p>
+            <w:pPr>
+              <w:pStyle w:val="Bang"/>
+            </w:pPr>
+            <w:proofErr w:type="spellStart"/>
+            <w:r>
+              <w:t>ManhLN</w:t>
+            </w:r>
+            <w:proofErr w:type="spellEnd"/>
+          </w:p>
+        </w:tc>
+        <w:tc>
+          <w:tcPr>
+            <w:tcW w:w="2070" w:type="dxa"/>
+          </w:tcPr>
+          <w:p>
+            <w:pPr>
+              <w:pStyle w:val="Bang"/>
+              <w:rPr>
+                <w:lang w:eastAsia="ja-JP"/>
+              </w:rPr>
+            </w:pPr>
+            <w:r>
+              <w:rPr>
+                <w:lang w:eastAsia="ja-JP"/>
+              </w:rPr>
+              <w:t>25-11-2015</w:t>
+            </w:r>
+          </w:p>
+        </w:tc>
+        <w:tc>
+          <w:tcPr>
+            <w:tcW w:w="2340" w:type="dxa"/>
+          </w:tcPr>
+          <w:p>
+            <w:pPr>
+              <w:pStyle w:val="Bang"/>
+              <w:rPr>
+                <w:lang w:eastAsia="ja-JP"/>
+              </w:rPr>
+            </w:pPr>
+            <w:r>
+              <w:rPr>
+                <w:lang w:eastAsia="ja-JP"/>
+              </w:rPr>
+              <w:t>25-11-2015</w:t>
+            </w:r>
+          </w:p>
+        </w:tc>
+      </w:tr>
     </w:tbl>
     <w:p>
       <w:pPr>
@@ -25519,8 +25693,6 @@
           <w:szCs w:val="22"/>
         </w:rPr>
       </w:pPr>
-      <w:bookmarkStart w:id="0" w:name="_GoBack"/>
-      <w:bookmarkEnd w:id="0"/>
       <w:r>
         <w:rPr>
           <w:rFonts w:hint="eastAsia"/>
@@ -25648,7 +25820,7 @@
           <w:rPr>
             <w:noProof/>
           </w:rPr>
-          <w:t>2</w:t>
+          <w:t>3</w:t>
         </w:r>
         <w:r>
           <w:rPr>

</xml_diff>